<commit_message>
update: documento del proyecto
</commit_message>
<xml_diff>
--- a/documento-pry-cashcoin.docx
+++ b/documento-pry-cashcoin.docx
@@ -1045,13 +1045,7 @@
         <w:rPr>
           <w:rFonts w:ascii="Arial" w:eastAsia="Arial" w:hAnsi="Arial" w:cs="Arial"/>
         </w:rPr>
-        <w:t xml:space="preserve"> aceptadas en diferentes lugares; por igual, se ha mostrado la tendencia del uso del dinero elect</w:t>
-      </w:r>
-      <w:r>
-        <w:rPr>
-          <w:rFonts w:ascii="Arial" w:eastAsia="Arial" w:hAnsi="Arial" w:cs="Arial"/>
-        </w:rPr>
-        <w:t>rónico, es decir, utilizar cuentas de banco o de aplicaciones las cuales permiten realizar pagos o transferencias sin la necesidad de una tarjeta física o tener que ir a realizar depósitos a ciertos establecimientos.</w:t>
+        <w:t xml:space="preserve"> aceptadas en diferentes lugares; por igual, se ha mostrado la tendencia del uso del dinero electrónico, es decir, utilizar cuentas de banco o de aplicaciones las cuales permiten realizar pagos o transferencias sin la necesidad de una tarjeta física o tener que ir a realizar depósitos a ciertos establecimientos.</w:t>
       </w:r>
     </w:p>
     <w:p>
@@ -1114,13 +1108,7 @@
         <w:rPr>
           <w:rFonts w:ascii="Arial" w:eastAsia="Arial" w:hAnsi="Arial" w:cs="Arial"/>
         </w:rPr>
-        <w:t>Para satisfacer la neces</w:t>
-      </w:r>
-      <w:r>
-        <w:rPr>
-          <w:rFonts w:ascii="Arial" w:eastAsia="Arial" w:hAnsi="Arial" w:cs="Arial"/>
-        </w:rPr>
-        <w:t>idad anterior, se han creado aplicaciones las cuales ofrecen este tipo y más tipos de servicios, pero esto genera por igual nuevas áreas de oportunidad:</w:t>
+        <w:t>Para satisfacer la necesidad anterior, se han creado aplicaciones las cuales ofrecen este tipo y más tipos de servicios, pero esto genera por igual nuevas áreas de oportunidad:</w:t>
       </w:r>
     </w:p>
     <w:p>
@@ -1135,13 +1123,7 @@
         <w:rPr>
           <w:rFonts w:ascii="Arial" w:eastAsia="Arial" w:hAnsi="Arial" w:cs="Arial"/>
         </w:rPr>
-        <w:t>La problemática principalmente planteada es el manejo sencillo de la aplicación, ya que estas suelen se</w:t>
-      </w:r>
-      <w:r>
-        <w:rPr>
-          <w:rFonts w:ascii="Arial" w:eastAsia="Arial" w:hAnsi="Arial" w:cs="Arial"/>
-        </w:rPr>
-        <w:t>r engorrosas y complejas, haciendo que aquel que la utilice se pierda rápidamente en la interfaz.</w:t>
+        <w:t>La problemática principalmente planteada es el manejo sencillo de la aplicación, ya que estas suelen ser engorrosas y complejas, haciendo que aquel que la utilice se pierda rápidamente en la interfaz.</w:t>
       </w:r>
     </w:p>
     <w:p>
@@ -1156,13 +1138,7 @@
         <w:rPr>
           <w:rFonts w:ascii="Arial" w:eastAsia="Arial" w:hAnsi="Arial" w:cs="Arial"/>
         </w:rPr>
-        <w:t>Por igual está presente el factor de la seguridad, donde las aplicaciones no cuentan con un seguimiento post transferencia, prestando a que el servicio ofreci</w:t>
-      </w:r>
-      <w:r>
-        <w:rPr>
-          <w:rFonts w:ascii="Arial" w:eastAsia="Arial" w:hAnsi="Arial" w:cs="Arial"/>
-        </w:rPr>
-        <w:t>do genere SCAM y estafas. Por seguridad igual nos referimos al código, donde las aplicaciones no suelen ofrecer una estructura segura, haciéndolas vulnerables.</w:t>
+        <w:t>Por igual está presente el factor de la seguridad, donde las aplicaciones no cuentan con un seguimiento post transferencia, prestando a que el servicio ofrecido genere SCAM y estafas. Por seguridad igual nos referimos al código, donde las aplicaciones no suelen ofrecer una estructura segura, haciéndolas vulnerables.</w:t>
       </w:r>
     </w:p>
     <w:p>
@@ -1225,13 +1201,7 @@
         <w:rPr>
           <w:rFonts w:ascii="Arial" w:eastAsia="Arial" w:hAnsi="Arial" w:cs="Arial"/>
         </w:rPr>
-        <w:t>Los problemas mencionados con anterioridad suelen ser razones importantes para captar la atención de los usuarios, para esto planteamos crear una aplicación la cual será sencilla de manejar, con una interfaz fluida, intuitiva y organizada, la cual garantiz</w:t>
-      </w:r>
-      <w:r>
-        <w:rPr>
-          <w:rFonts w:ascii="Arial" w:eastAsia="Arial" w:hAnsi="Arial" w:cs="Arial"/>
-        </w:rPr>
-        <w:t>ará al usuario un fácil y rápido manejo.</w:t>
+        <w:t>Los problemas mencionados con anterioridad suelen ser razones importantes para captar la atención de los usuarios, para esto planteamos crear una aplicación la cual será sencilla de manejar, con una interfaz fluida, intuitiva y organizada, la cual garantizará al usuario un fácil y rápido manejo.</w:t>
       </w:r>
     </w:p>
     <w:p>
@@ -1324,14 +1294,7 @@
           <w:rFonts w:ascii="Arial" w:eastAsia="Arial" w:hAnsi="Arial" w:cs="Arial"/>
           <w:color w:val="000000"/>
         </w:rPr>
-        <w:t>Desar</w:t>
-      </w:r>
-      <w:r>
-        <w:rPr>
-          <w:rFonts w:ascii="Arial" w:eastAsia="Arial" w:hAnsi="Arial" w:cs="Arial"/>
-          <w:color w:val="000000"/>
-        </w:rPr>
-        <w:t>rollar una aplicación que permita al usuario realizar transferencias de dinero y administrar sus finanzas, así como movimientos.</w:t>
+        <w:t>Desarrollar una aplicación que permita al usuario realizar transferencias de dinero y administrar sus finanzas, así como movimientos.</w:t>
       </w:r>
     </w:p>
     <w:p>
@@ -1442,14 +1405,7 @@
           <w:rFonts w:ascii="Arial" w:eastAsia="Arial" w:hAnsi="Arial" w:cs="Arial"/>
           <w:color w:val="000000"/>
         </w:rPr>
-        <w:t>Desarrol</w:t>
-      </w:r>
-      <w:r>
-        <w:rPr>
-          <w:rFonts w:ascii="Arial" w:eastAsia="Arial" w:hAnsi="Arial" w:cs="Arial"/>
-          <w:color w:val="000000"/>
-        </w:rPr>
-        <w:t>lar una API la cual se conectará directamente a la base de datos para así suministrar la información a la aplicación mediante consultas HTTP.</w:t>
+        <w:t>Desarrollar una API la cual se conectará directamente a la base de datos para así suministrar la información a la aplicación mediante consultas HTTP.</w:t>
       </w:r>
     </w:p>
     <w:p>
@@ -1504,14 +1460,7 @@
           <w:rFonts w:ascii="Arial" w:eastAsia="Arial" w:hAnsi="Arial" w:cs="Arial"/>
           <w:color w:val="000000"/>
         </w:rPr>
-        <w:t>Utilizar</w:t>
-      </w:r>
-      <w:r>
-        <w:rPr>
-          <w:rFonts w:ascii="Arial" w:eastAsia="Arial" w:hAnsi="Arial" w:cs="Arial"/>
-          <w:color w:val="000000"/>
-        </w:rPr>
-        <w:t xml:space="preserve"> control de versiones mediante la plataforma GitHub, para el proyecto.</w:t>
+        <w:t>Utilizar control de versiones mediante la plataforma GitHub, para el proyecto.</w:t>
       </w:r>
     </w:p>
     <w:p>
@@ -1581,19 +1530,7 @@
         <w:rPr>
           <w:rFonts w:ascii="Arial" w:eastAsia="Arial" w:hAnsi="Arial" w:cs="Arial"/>
         </w:rPr>
-        <w:t xml:space="preserve"> se plantea la posibilidad de realizar transferencias a cuentas sin la necesidad de contar con una cuenta de banco, haciendo de este proceso más ráp</w:t>
-      </w:r>
-      <w:r>
-        <w:rPr>
-          <w:rFonts w:ascii="Arial" w:eastAsia="Arial" w:hAnsi="Arial" w:cs="Arial"/>
-        </w:rPr>
-        <w:t>ido seguro y privado. Al manejar este sistema, se permitirá al usuario el poder manejar sus estados de cuenta de forma segura, así como transferir dinero con agilidad, y por igual el poder crecer financieramente debido a la educación económica que la app p</w:t>
-      </w:r>
-      <w:r>
-        <w:rPr>
-          <w:rFonts w:ascii="Arial" w:eastAsia="Arial" w:hAnsi="Arial" w:cs="Arial"/>
-        </w:rPr>
-        <w:t>lantea generar.</w:t>
+        <w:t xml:space="preserve"> se plantea la posibilidad de realizar transferencias a cuentas sin la necesidad de contar con una cuenta de banco, haciendo de este proceso más rápido seguro y privado. Al manejar este sistema, se permitirá al usuario el poder manejar sus estados de cuenta de forma segura, así como transferir dinero con agilidad, y por igual el poder crecer financieramente debido a la educación económica que la app plantea generar.</w:t>
       </w:r>
     </w:p>
     <w:p>
@@ -2107,7 +2044,21 @@
         <w:rPr>
           <w:rFonts w:ascii="Arial" w:eastAsia="Arial" w:hAnsi="Arial" w:cs="Arial"/>
         </w:rPr>
-        <w:t>: Complemento de flutter que permite generar códigos QR.</w:t>
+        <w:t xml:space="preserve">: Complemento de </w:t>
+      </w:r>
+      <w:proofErr w:type="spellStart"/>
+      <w:r>
+        <w:rPr>
+          <w:rFonts w:ascii="Arial" w:eastAsia="Arial" w:hAnsi="Arial" w:cs="Arial"/>
+        </w:rPr>
+        <w:t>flutter</w:t>
+      </w:r>
+      <w:proofErr w:type="spellEnd"/>
+      <w:r>
+        <w:rPr>
+          <w:rFonts w:ascii="Arial" w:eastAsia="Arial" w:hAnsi="Arial" w:cs="Arial"/>
+        </w:rPr>
+        <w:t xml:space="preserve"> que permite generar códigos QR.</w:t>
       </w:r>
     </w:p>
     <w:p>
@@ -2245,7 +2196,21 @@
         <w:rPr>
           <w:rFonts w:ascii="Arial" w:eastAsia="Arial" w:hAnsi="Arial" w:cs="Arial"/>
         </w:rPr>
-        <w:t>-driver: librería de Golang que</w:t>
+        <w:t xml:space="preserve">-driver: librería de </w:t>
+      </w:r>
+      <w:proofErr w:type="spellStart"/>
+      <w:r>
+        <w:rPr>
+          <w:rFonts w:ascii="Arial" w:eastAsia="Arial" w:hAnsi="Arial" w:cs="Arial"/>
+        </w:rPr>
+        <w:t>Golang</w:t>
+      </w:r>
+      <w:proofErr w:type="spellEnd"/>
+      <w:r>
+        <w:rPr>
+          <w:rFonts w:ascii="Arial" w:eastAsia="Arial" w:hAnsi="Arial" w:cs="Arial"/>
+        </w:rPr>
+        <w:t xml:space="preserve"> que</w:t>
       </w:r>
       <w:r>
         <w:rPr>
@@ -2339,13 +2304,7 @@
         <w:rPr>
           <w:rFonts w:ascii="Arial" w:eastAsia="Arial" w:hAnsi="Arial" w:cs="Arial"/>
         </w:rPr>
-        <w:t>Abode XD: Aplicación desarrollada por Ado</w:t>
-      </w:r>
-      <w:r>
-        <w:rPr>
-          <w:rFonts w:ascii="Arial" w:eastAsia="Arial" w:hAnsi="Arial" w:cs="Arial"/>
-        </w:rPr>
-        <w:t>be para generar diseños de interfaces.</w:t>
+        <w:t>Abode XD: Aplicación desarrollada por Adobe para generar diseños de interfaces.</w:t>
       </w:r>
     </w:p>
     <w:p>
@@ -2548,6 +2507,64 @@
         </w:rPr>
         <w:t>El script de la base de datos no será proporcionado por cuestiones de seguridad, en caso de que la aplicación desee ser lanzada a producción en un futuro.</w:t>
       </w:r>
+    </w:p>
+    <w:p>
+      <w:pPr>
+        <w:ind w:firstLine="720"/>
+        <w:jc w:val="both"/>
+        <w:rPr>
+          <w:rFonts w:ascii="Arial" w:eastAsia="Arial" w:hAnsi="Arial" w:cs="Arial"/>
+        </w:rPr>
+      </w:pPr>
+      <w:r>
+        <w:rPr>
+          <w:rFonts w:ascii="Arial" w:eastAsia="Arial" w:hAnsi="Arial" w:cs="Arial"/>
+        </w:rPr>
+        <w:t xml:space="preserve">El código de la API REST se incluye en la rama </w:t>
+      </w:r>
+      <w:proofErr w:type="spellStart"/>
+      <w:r>
+        <w:rPr>
+          <w:rFonts w:ascii="Arial" w:eastAsia="Arial" w:hAnsi="Arial" w:cs="Arial"/>
+        </w:rPr>
+        <w:t>api_rest</w:t>
+      </w:r>
+      <w:proofErr w:type="spellEnd"/>
+    </w:p>
+    <w:p>
+      <w:pPr>
+        <w:ind w:firstLine="720"/>
+        <w:jc w:val="both"/>
+        <w:rPr>
+          <w:rFonts w:ascii="Arial" w:eastAsia="Arial" w:hAnsi="Arial" w:cs="Arial"/>
+        </w:rPr>
+      </w:pPr>
+      <w:r>
+        <w:rPr>
+          <w:rFonts w:ascii="Arial" w:eastAsia="Arial" w:hAnsi="Arial" w:cs="Arial"/>
+        </w:rPr>
+        <w:t xml:space="preserve">El código de la </w:t>
+      </w:r>
+      <w:r>
+        <w:rPr>
+          <w:rFonts w:ascii="Arial" w:eastAsia="Arial" w:hAnsi="Arial" w:cs="Arial"/>
+        </w:rPr>
+        <w:t>aplicación</w:t>
+      </w:r>
+      <w:r>
+        <w:rPr>
+          <w:rFonts w:ascii="Arial" w:eastAsia="Arial" w:hAnsi="Arial" w:cs="Arial"/>
+        </w:rPr>
+        <w:t xml:space="preserve"> se incluye en la rama </w:t>
+      </w:r>
+      <w:proofErr w:type="spellStart"/>
+      <w:r>
+        <w:rPr>
+          <w:rFonts w:ascii="Arial" w:eastAsia="Arial" w:hAnsi="Arial" w:cs="Arial"/>
+        </w:rPr>
+        <w:t>app_cashcoin</w:t>
+      </w:r>
+      <w:proofErr w:type="spellEnd"/>
     </w:p>
     <w:p>
       <w:pPr>

</xml_diff>